<commit_message>
added link to Github pages to README
</commit_message>
<xml_diff>
--- a/README.docx
+++ b/README.docx
@@ -122,37 +122,76 @@
         </w:rPr>
         <w:t xml:space="preserve"> </w:t>
       </w:r>
+    </w:p>
+    <w:p>
+      <w:pPr>
+        <w:rPr>
+          <w:sz w:val="40"/>
+          <w:szCs w:val="40"/>
+        </w:rPr>
+      </w:pPr>
+      <w:r>
+        <w:rPr>
+          <w:sz w:val="40"/>
+          <w:szCs w:val="40"/>
+        </w:rPr>
+        <w:t xml:space="preserve">Github Pages URL: </w:t>
+      </w:r>
+      <w:hyperlink r:id="rId6" w:history="1">
+        <w:r>
+          <w:rPr>
+            <w:rStyle w:val="Hyperlink"/>
+            <w:sz w:val="40"/>
+            <w:szCs w:val="40"/>
+          </w:rPr>
+          <w:t>https://samrowe95.github.io/csy1018-assign1/</w:t>
+        </w:r>
+      </w:hyperlink>
+      <w:r>
+        <w:rPr>
+          <w:sz w:val="40"/>
+          <w:szCs w:val="40"/>
+        </w:rPr>
+        <w:t xml:space="preserve"> </w:t>
+      </w:r>
+    </w:p>
+    <w:p>
+      <w:pPr>
+        <w:rPr>
+          <w:sz w:val="40"/>
+          <w:szCs w:val="40"/>
+        </w:rPr>
+      </w:pPr>
+      <w:r>
+        <w:rPr>
+          <w:sz w:val="40"/>
+          <w:szCs w:val="40"/>
+        </w:rPr>
+        <w:t>Assignment 1: Web Development</w:t>
+      </w:r>
+    </w:p>
+    <w:p>
+      <w:pPr>
+        <w:rPr>
+          <w:sz w:val="40"/>
+          <w:szCs w:val="40"/>
+        </w:rPr>
+      </w:pPr>
+      <w:r>
+        <w:rPr>
+          <w:sz w:val="40"/>
+          <w:szCs w:val="40"/>
+        </w:rPr>
+        <w:t>Submission Date: 11</w:t>
+      </w:r>
       <w:bookmarkStart w:id="0" w:name="_GoBack"/>
       <w:bookmarkEnd w:id="0"/>
-    </w:p>
-    <w:p>
-      <w:pPr>
+      <w:r>
         <w:rPr>
           <w:sz w:val="40"/>
           <w:szCs w:val="40"/>
         </w:rPr>
-      </w:pPr>
-      <w:r>
-        <w:rPr>
-          <w:sz w:val="40"/>
-          <w:szCs w:val="40"/>
-        </w:rPr>
-        <w:t>Assignment 1: Web Development</w:t>
-      </w:r>
-    </w:p>
-    <w:p>
-      <w:pPr>
-        <w:rPr>
-          <w:sz w:val="40"/>
-          <w:szCs w:val="40"/>
-        </w:rPr>
-      </w:pPr>
-      <w:r>
-        <w:rPr>
-          <w:sz w:val="40"/>
-          <w:szCs w:val="40"/>
-        </w:rPr>
-        <w:t>Submission Date: 04/01/2017</w:t>
+        <w:t>/01/2017</w:t>
       </w:r>
     </w:p>
     <w:p>
@@ -595,7 +634,7 @@
                     <pic:cNvPicPr/>
                   </pic:nvPicPr>
                   <pic:blipFill>
-                    <a:blip r:embed="rId6" cstate="print">
+                    <a:blip r:embed="rId7" cstate="print">
                       <a:extLst>
                         <a:ext uri="{28A0092B-C50C-407E-A947-70E740481C1C}">
                           <a14:useLocalDpi xmlns:a14="http://schemas.microsoft.com/office/drawing/2010/main" val="0"/>
@@ -1122,7 +1161,7 @@
         </w:rPr>
         <w:t xml:space="preserve">when at full screen. I got this idea after viewing multiple portfolio websites with this layout, e.g. </w:t>
       </w:r>
-      <w:hyperlink r:id="rId7" w:history="1">
+      <w:hyperlink r:id="rId8" w:history="1">
         <w:r>
           <w:rPr>
             <w:rStyle w:val="Hyperlink"/>
@@ -1137,7 +1176,7 @@
         </w:rPr>
         <w:t xml:space="preserve">, </w:t>
       </w:r>
-      <w:hyperlink r:id="rId8" w:history="1">
+      <w:hyperlink r:id="rId9" w:history="1">
         <w:r>
           <w:rPr>
             <w:rStyle w:val="Hyperlink"/>
@@ -1334,6 +1373,7 @@
           <w:noProof/>
           <w:lang w:eastAsia="en-GB"/>
         </w:rPr>
+        <w:lastRenderedPageBreak/>
         <mc:AlternateContent>
           <mc:Choice Requires="wps">
             <w:drawing>
@@ -1509,7 +1549,7 @@
                     <pic:cNvPicPr/>
                   </pic:nvPicPr>
                   <pic:blipFill>
-                    <a:blip r:embed="rId9"/>
+                    <a:blip r:embed="rId10"/>
                     <a:stretch>
                       <a:fillRect/>
                     </a:stretch>
@@ -1558,7 +1598,7 @@
         </w:rPr>
         <w:t xml:space="preserve">To learn HTML and CSS I used online resources such as </w:t>
       </w:r>
-      <w:hyperlink r:id="rId10" w:history="1">
+      <w:hyperlink r:id="rId11" w:history="1">
         <w:r>
           <w:rPr>
             <w:rStyle w:val="Hyperlink"/>
@@ -1573,7 +1613,7 @@
         </w:rPr>
         <w:t xml:space="preserve"> and </w:t>
       </w:r>
-      <w:hyperlink r:id="rId11" w:history="1">
+      <w:hyperlink r:id="rId12" w:history="1">
         <w:r>
           <w:rPr>
             <w:rStyle w:val="Hyperlink"/>
@@ -1645,7 +1685,7 @@
       <w:r>
         <w:t xml:space="preserve">I modified code from </w:t>
       </w:r>
-      <w:hyperlink r:id="rId12" w:history="1">
+      <w:hyperlink r:id="rId13" w:history="1">
         <w:r>
           <w:rPr>
             <w:rStyle w:val="Hyperlink"/>
@@ -1707,7 +1747,7 @@
         </w:rPr>
         <w:t xml:space="preserve">Available at: </w:t>
       </w:r>
-      <w:hyperlink r:id="rId13" w:history="1">
+      <w:hyperlink r:id="rId14" w:history="1">
         <w:r>
           <w:rPr>
             <w:rStyle w:val="Hyperlink"/>
@@ -1787,7 +1827,7 @@
       <w:r>
         <w:t>, (2015), Playing more Fallout [ONLINE]. Available at: </w:t>
       </w:r>
-      <w:hyperlink r:id="rId14" w:history="1">
+      <w:hyperlink r:id="rId15" w:history="1">
         <w:r>
           <w:rPr>
             <w:rStyle w:val="Hyperlink"/>
@@ -1809,7 +1849,7 @@
       <w:r>
         <w:t xml:space="preserve">social media icons: Alfredo Hernandez, (2016), Social Media FREE [ONLINE]. Available at: </w:t>
       </w:r>
-      <w:hyperlink r:id="rId15" w:history="1">
+      <w:hyperlink r:id="rId16" w:history="1">
         <w:r>
           <w:rPr>
             <w:rStyle w:val="Hyperlink"/>
@@ -1841,6 +1881,7 @@
           <w:b/>
           <w:sz w:val="28"/>
         </w:rPr>
+        <w:lastRenderedPageBreak/>
         <w:t>Website Responsiveness</w:t>
       </w:r>
     </w:p>
@@ -1976,7 +2017,7 @@
                     <pic:cNvPicPr/>
                   </pic:nvPicPr>
                   <pic:blipFill rotWithShape="1">
-                    <a:blip r:embed="rId16"/>
+                    <a:blip r:embed="rId17"/>
                     <a:srcRect t="2660" r="55961" b="38251"/>
                     <a:stretch/>
                   </pic:blipFill>
@@ -2063,94 +2104,12 @@
           <w:noProof/>
           <w:lang w:eastAsia="en-GB"/>
         </w:rPr>
+        <w:lastRenderedPageBreak/>
         <w:drawing>
           <wp:inline distT="0" distB="0" distL="0" distR="0" wp14:anchorId="127076BE" wp14:editId="267AD62F">
             <wp:extent cx="3709480" cy="2752725"/>
             <wp:effectExtent l="0" t="0" r="5715" b="0"/>
             <wp:docPr id="3" name="Picture 3"/>
-            <wp:cNvGraphicFramePr>
-              <a:graphicFrameLocks xmlns:a="http://schemas.openxmlformats.org/drawingml/2006/main" noChangeAspect="1"/>
-            </wp:cNvGraphicFramePr>
-            <a:graphic xmlns:a="http://schemas.openxmlformats.org/drawingml/2006/main">
-              <a:graphicData uri="http://schemas.openxmlformats.org/drawingml/2006/picture">
-                <pic:pic xmlns:pic="http://schemas.openxmlformats.org/drawingml/2006/picture">
-                  <pic:nvPicPr>
-                    <pic:cNvPr id="1" name=""/>
-                    <pic:cNvPicPr/>
-                  </pic:nvPicPr>
-                  <pic:blipFill>
-                    <a:blip r:embed="rId17"/>
-                    <a:stretch>
-                      <a:fillRect/>
-                    </a:stretch>
-                  </pic:blipFill>
-                  <pic:spPr>
-                    <a:xfrm>
-                      <a:off x="0" y="0"/>
-                      <a:ext cx="3740264" cy="2775569"/>
-                    </a:xfrm>
-                    <a:prstGeom prst="rect">
-                      <a:avLst/>
-                    </a:prstGeom>
-                  </pic:spPr>
-                </pic:pic>
-              </a:graphicData>
-            </a:graphic>
-          </wp:inline>
-        </w:drawing>
-      </w:r>
-    </w:p>
-    <w:p/>
-    <w:p/>
-    <w:p/>
-    <w:p>
-      <w:pPr>
-        <w:rPr>
-          <w:b/>
-          <w:sz w:val="24"/>
-        </w:rPr>
-      </w:pPr>
-    </w:p>
-    <w:p>
-      <w:pPr>
-        <w:rPr>
-          <w:b/>
-          <w:sz w:val="24"/>
-        </w:rPr>
-      </w:pPr>
-      <w:r>
-        <w:rPr>
-          <w:b/>
-          <w:sz w:val="24"/>
-        </w:rPr>
-        <w:t>c</w:t>
-      </w:r>
-      <w:r>
-        <w:rPr>
-          <w:b/>
-          <w:sz w:val="24"/>
-        </w:rPr>
-        <w:t>v</w:t>
-      </w:r>
-      <w:r>
-        <w:rPr>
-          <w:b/>
-          <w:sz w:val="24"/>
-        </w:rPr>
-        <w:t>.html</w:t>
-      </w:r>
-    </w:p>
-    <w:p>
-      <w:r>
-        <w:rPr>
-          <w:noProof/>
-          <w:lang w:eastAsia="en-GB"/>
-        </w:rPr>
-        <w:drawing>
-          <wp:inline distT="0" distB="0" distL="0" distR="0" wp14:anchorId="572CCDAC" wp14:editId="3BDE969C">
-            <wp:extent cx="3676650" cy="2644451"/>
-            <wp:effectExtent l="0" t="0" r="0" b="3810"/>
-            <wp:docPr id="4" name="Picture 4"/>
             <wp:cNvGraphicFramePr>
               <a:graphicFrameLocks xmlns:a="http://schemas.openxmlformats.org/drawingml/2006/main" noChangeAspect="1"/>
             </wp:cNvGraphicFramePr>
@@ -2170,7 +2129,7 @@
                   <pic:spPr>
                     <a:xfrm>
                       <a:off x="0" y="0"/>
-                      <a:ext cx="3717313" cy="2673698"/>
+                      <a:ext cx="3740264" cy="2775569"/>
                     </a:xfrm>
                     <a:prstGeom prst="rect">
                       <a:avLst/>
@@ -2184,6 +2143,16 @@
       </w:r>
     </w:p>
     <w:p/>
+    <w:p/>
+    <w:p/>
+    <w:p>
+      <w:pPr>
+        <w:rPr>
+          <w:b/>
+          <w:sz w:val="24"/>
+        </w:rPr>
+      </w:pPr>
+    </w:p>
     <w:p>
       <w:pPr>
         <w:rPr>
@@ -2203,7 +2172,7 @@
           <w:b/>
           <w:sz w:val="24"/>
         </w:rPr>
-        <w:t>ontact</w:t>
+        <w:t>v</w:t>
       </w:r>
       <w:r>
         <w:rPr>
@@ -2220,10 +2189,10 @@
           <w:lang w:eastAsia="en-GB"/>
         </w:rPr>
         <w:drawing>
-          <wp:inline distT="0" distB="0" distL="0" distR="0" wp14:anchorId="127C1435" wp14:editId="122D46FF">
-            <wp:extent cx="3776818" cy="2695575"/>
-            <wp:effectExtent l="0" t="0" r="0" b="0"/>
-            <wp:docPr id="5" name="Picture 5"/>
+          <wp:inline distT="0" distB="0" distL="0" distR="0" wp14:anchorId="572CCDAC" wp14:editId="3BDE969C">
+            <wp:extent cx="3676650" cy="2644451"/>
+            <wp:effectExtent l="0" t="0" r="0" b="3810"/>
+            <wp:docPr id="4" name="Picture 4"/>
             <wp:cNvGraphicFramePr>
               <a:graphicFrameLocks xmlns:a="http://schemas.openxmlformats.org/drawingml/2006/main" noChangeAspect="1"/>
             </wp:cNvGraphicFramePr>
@@ -2243,7 +2212,7 @@
                   <pic:spPr>
                     <a:xfrm>
                       <a:off x="0" y="0"/>
-                      <a:ext cx="3788173" cy="2703680"/>
+                      <a:ext cx="3717313" cy="2673698"/>
                     </a:xfrm>
                     <a:prstGeom prst="rect">
                       <a:avLst/>
@@ -2257,37 +2226,33 @@
       </w:r>
     </w:p>
     <w:p/>
-    <w:p/>
-    <w:p/>
-    <w:p/>
-    <w:p/>
-    <w:p/>
-    <w:p/>
-    <w:p/>
-    <w:p/>
-    <w:p>
-      <w:pPr>
-        <w:rPr>
-          <w:b/>
-        </w:rPr>
-      </w:pPr>
-      <w:r>
-        <w:rPr>
-          <w:b/>
-        </w:rPr>
-        <w:t>i</w:t>
-      </w:r>
-      <w:r>
-        <w:rPr>
-          <w:b/>
-        </w:rPr>
-        <w:t>ndex.</w:t>
-      </w:r>
-      <w:r>
-        <w:rPr>
-          <w:b/>
-        </w:rPr>
-        <w:t>css</w:t>
+    <w:p>
+      <w:pPr>
+        <w:rPr>
+          <w:b/>
+          <w:sz w:val="24"/>
+        </w:rPr>
+      </w:pPr>
+      <w:r>
+        <w:rPr>
+          <w:b/>
+          <w:sz w:val="24"/>
+        </w:rPr>
+        <w:t>c</w:t>
+      </w:r>
+      <w:r>
+        <w:rPr>
+          <w:b/>
+          <w:sz w:val="24"/>
+        </w:rPr>
+        <w:t>ontact</w:t>
+      </w:r>
+      <w:r>
+        <w:rPr>
+          <w:b/>
+          <w:sz w:val="24"/>
+        </w:rPr>
+        <w:t>.html</w:t>
       </w:r>
     </w:p>
     <w:p>
@@ -2296,11 +2261,12 @@
           <w:noProof/>
           <w:lang w:eastAsia="en-GB"/>
         </w:rPr>
+        <w:lastRenderedPageBreak/>
         <w:drawing>
-          <wp:inline distT="0" distB="0" distL="0" distR="0" wp14:anchorId="16751A87" wp14:editId="272715AA">
-            <wp:extent cx="3848100" cy="2058346"/>
+          <wp:inline distT="0" distB="0" distL="0" distR="0" wp14:anchorId="127C1435" wp14:editId="122D46FF">
+            <wp:extent cx="3776818" cy="2695575"/>
             <wp:effectExtent l="0" t="0" r="0" b="0"/>
-            <wp:docPr id="6" name="Picture 6"/>
+            <wp:docPr id="5" name="Picture 5"/>
             <wp:cNvGraphicFramePr>
               <a:graphicFrameLocks xmlns:a="http://schemas.openxmlformats.org/drawingml/2006/main" noChangeAspect="1"/>
             </wp:cNvGraphicFramePr>
@@ -2320,7 +2286,7 @@
                   <pic:spPr>
                     <a:xfrm>
                       <a:off x="0" y="0"/>
-                      <a:ext cx="3906266" cy="2089459"/>
+                      <a:ext cx="3788173" cy="2703680"/>
                     </a:xfrm>
                     <a:prstGeom prst="rect">
                       <a:avLst/>
@@ -2333,41 +2299,38 @@
         </w:drawing>
       </w:r>
     </w:p>
-    <w:p>
-      <w:pPr>
-        <w:rPr>
-          <w:b/>
-          <w:sz w:val="24"/>
-        </w:rPr>
-      </w:pPr>
-    </w:p>
-    <w:p>
-      <w:pPr>
-        <w:rPr>
-          <w:b/>
-          <w:sz w:val="24"/>
-        </w:rPr>
-      </w:pPr>
-      <w:r>
-        <w:rPr>
-          <w:b/>
-          <w:sz w:val="24"/>
-        </w:rPr>
-        <w:t>b</w:t>
-      </w:r>
-      <w:r>
-        <w:rPr>
-          <w:b/>
-          <w:sz w:val="24"/>
-        </w:rPr>
-        <w:t>io</w:t>
-      </w:r>
-      <w:r>
-        <w:rPr>
-          <w:b/>
-          <w:sz w:val="24"/>
-        </w:rPr>
-        <w:t xml:space="preserve">.css </w:t>
+    <w:p/>
+    <w:p/>
+    <w:p/>
+    <w:p/>
+    <w:p/>
+    <w:p/>
+    <w:p/>
+    <w:p/>
+    <w:p/>
+    <w:p>
+      <w:pPr>
+        <w:rPr>
+          <w:b/>
+        </w:rPr>
+      </w:pPr>
+      <w:r>
+        <w:rPr>
+          <w:b/>
+        </w:rPr>
+        <w:t>i</w:t>
+      </w:r>
+      <w:r>
+        <w:rPr>
+          <w:b/>
+        </w:rPr>
+        <w:t>ndex.</w:t>
+      </w:r>
+      <w:r>
+        <w:rPr>
+          <w:b/>
+        </w:rPr>
+        <w:t>css</w:t>
       </w:r>
     </w:p>
     <w:p>
@@ -2377,10 +2340,10 @@
           <w:lang w:eastAsia="en-GB"/>
         </w:rPr>
         <w:drawing>
-          <wp:inline distT="0" distB="0" distL="0" distR="0" wp14:anchorId="0A7E9067" wp14:editId="0666FD9C">
-            <wp:extent cx="3477936" cy="1895475"/>
-            <wp:effectExtent l="0" t="0" r="8255" b="0"/>
-            <wp:docPr id="7" name="Picture 7"/>
+          <wp:inline distT="0" distB="0" distL="0" distR="0" wp14:anchorId="16751A87" wp14:editId="272715AA">
+            <wp:extent cx="3848100" cy="2058346"/>
+            <wp:effectExtent l="0" t="0" r="0" b="0"/>
+            <wp:docPr id="6" name="Picture 6"/>
             <wp:cNvGraphicFramePr>
               <a:graphicFrameLocks xmlns:a="http://schemas.openxmlformats.org/drawingml/2006/main" noChangeAspect="1"/>
             </wp:cNvGraphicFramePr>
@@ -2400,7 +2363,7 @@
                   <pic:spPr>
                     <a:xfrm>
                       <a:off x="0" y="0"/>
-                      <a:ext cx="3495991" cy="1905315"/>
+                      <a:ext cx="3906266" cy="2089459"/>
                     </a:xfrm>
                     <a:prstGeom prst="rect">
                       <a:avLst/>
@@ -2413,28 +2376,41 @@
         </w:drawing>
       </w:r>
     </w:p>
-    <w:p/>
-    <w:p/>
-    <w:p/>
-    <w:p/>
-    <w:p/>
-    <w:p/>
-    <w:p/>
-    <w:p/>
-    <w:p/>
-    <w:p>
-      <w:pPr>
-        <w:rPr>
-          <w:b/>
-          <w:sz w:val="24"/>
-        </w:rPr>
-      </w:pPr>
-      <w:r>
-        <w:rPr>
-          <w:b/>
-          <w:sz w:val="24"/>
-        </w:rPr>
-        <w:t xml:space="preserve">cv.css </w:t>
+    <w:p>
+      <w:pPr>
+        <w:rPr>
+          <w:b/>
+          <w:sz w:val="24"/>
+        </w:rPr>
+      </w:pPr>
+    </w:p>
+    <w:p>
+      <w:pPr>
+        <w:rPr>
+          <w:b/>
+          <w:sz w:val="24"/>
+        </w:rPr>
+      </w:pPr>
+      <w:r>
+        <w:rPr>
+          <w:b/>
+          <w:sz w:val="24"/>
+        </w:rPr>
+        <w:t>b</w:t>
+      </w:r>
+      <w:r>
+        <w:rPr>
+          <w:b/>
+          <w:sz w:val="24"/>
+        </w:rPr>
+        <w:t>io</w:t>
+      </w:r>
+      <w:r>
+        <w:rPr>
+          <w:b/>
+          <w:sz w:val="24"/>
+        </w:rPr>
+        <w:t xml:space="preserve">.css </w:t>
       </w:r>
     </w:p>
     <w:p>
@@ -2443,11 +2419,12 @@
           <w:noProof/>
           <w:lang w:eastAsia="en-GB"/>
         </w:rPr>
+        <w:lastRenderedPageBreak/>
         <w:drawing>
-          <wp:inline distT="0" distB="0" distL="0" distR="0" wp14:anchorId="5C6C3747" wp14:editId="6E940799">
-            <wp:extent cx="3200400" cy="1865958"/>
-            <wp:effectExtent l="0" t="0" r="0" b="1270"/>
-            <wp:docPr id="8" name="Picture 8"/>
+          <wp:inline distT="0" distB="0" distL="0" distR="0" wp14:anchorId="0A7E9067" wp14:editId="0666FD9C">
+            <wp:extent cx="3477936" cy="1895475"/>
+            <wp:effectExtent l="0" t="0" r="8255" b="0"/>
+            <wp:docPr id="7" name="Picture 7"/>
             <wp:cNvGraphicFramePr>
               <a:graphicFrameLocks xmlns:a="http://schemas.openxmlformats.org/drawingml/2006/main" noChangeAspect="1"/>
             </wp:cNvGraphicFramePr>
@@ -2467,7 +2444,7 @@
                   <pic:spPr>
                     <a:xfrm>
                       <a:off x="0" y="0"/>
-                      <a:ext cx="3237514" cy="1887597"/>
+                      <a:ext cx="3495991" cy="1905315"/>
                     </a:xfrm>
                     <a:prstGeom prst="rect">
                       <a:avLst/>
@@ -2481,40 +2458,27 @@
       </w:r>
     </w:p>
     <w:p/>
-    <w:p>
-      <w:pPr>
-        <w:rPr>
-          <w:b/>
-          <w:sz w:val="24"/>
-        </w:rPr>
-      </w:pPr>
-      <w:r>
-        <w:rPr>
-          <w:b/>
-          <w:sz w:val="24"/>
-        </w:rPr>
-        <w:t>c</w:t>
-      </w:r>
-      <w:r>
-        <w:rPr>
-          <w:b/>
-          <w:sz w:val="24"/>
-        </w:rPr>
-        <w:t>ontact</w:t>
-      </w:r>
-      <w:r>
-        <w:rPr>
-          <w:b/>
-          <w:sz w:val="24"/>
-        </w:rPr>
-        <w:t>.</w:t>
-      </w:r>
-      <w:r>
-        <w:rPr>
-          <w:b/>
-          <w:sz w:val="24"/>
-        </w:rPr>
-        <w:t xml:space="preserve">css </w:t>
+    <w:p/>
+    <w:p/>
+    <w:p/>
+    <w:p/>
+    <w:p/>
+    <w:p/>
+    <w:p/>
+    <w:p/>
+    <w:p>
+      <w:pPr>
+        <w:rPr>
+          <w:b/>
+          <w:sz w:val="24"/>
+        </w:rPr>
+      </w:pPr>
+      <w:r>
+        <w:rPr>
+          <w:b/>
+          <w:sz w:val="24"/>
+        </w:rPr>
+        <w:t xml:space="preserve">cv.css </w:t>
       </w:r>
     </w:p>
     <w:p>
@@ -2524,10 +2488,10 @@
           <w:lang w:eastAsia="en-GB"/>
         </w:rPr>
         <w:drawing>
-          <wp:inline distT="0" distB="0" distL="0" distR="0" wp14:anchorId="1ED8774F" wp14:editId="75A6E8D5">
-            <wp:extent cx="3618672" cy="1771650"/>
-            <wp:effectExtent l="0" t="0" r="1270" b="0"/>
-            <wp:docPr id="9" name="Picture 9"/>
+          <wp:inline distT="0" distB="0" distL="0" distR="0" wp14:anchorId="5C6C3747" wp14:editId="6E940799">
+            <wp:extent cx="3200400" cy="1865958"/>
+            <wp:effectExtent l="0" t="0" r="0" b="1270"/>
+            <wp:docPr id="8" name="Picture 8"/>
             <wp:cNvGraphicFramePr>
               <a:graphicFrameLocks xmlns:a="http://schemas.openxmlformats.org/drawingml/2006/main" noChangeAspect="1"/>
             </wp:cNvGraphicFramePr>
@@ -2547,6 +2511,87 @@
                   <pic:spPr>
                     <a:xfrm>
                       <a:off x="0" y="0"/>
+                      <a:ext cx="3237514" cy="1887597"/>
+                    </a:xfrm>
+                    <a:prstGeom prst="rect">
+                      <a:avLst/>
+                    </a:prstGeom>
+                  </pic:spPr>
+                </pic:pic>
+              </a:graphicData>
+            </a:graphic>
+          </wp:inline>
+        </w:drawing>
+      </w:r>
+    </w:p>
+    <w:p/>
+    <w:p>
+      <w:pPr>
+        <w:rPr>
+          <w:b/>
+          <w:sz w:val="24"/>
+        </w:rPr>
+      </w:pPr>
+      <w:r>
+        <w:rPr>
+          <w:b/>
+          <w:sz w:val="24"/>
+        </w:rPr>
+        <w:t>c</w:t>
+      </w:r>
+      <w:r>
+        <w:rPr>
+          <w:b/>
+          <w:sz w:val="24"/>
+        </w:rPr>
+        <w:t>ontact</w:t>
+      </w:r>
+      <w:r>
+        <w:rPr>
+          <w:b/>
+          <w:sz w:val="24"/>
+        </w:rPr>
+        <w:t>.</w:t>
+      </w:r>
+      <w:r>
+        <w:rPr>
+          <w:b/>
+          <w:sz w:val="24"/>
+        </w:rPr>
+        <w:t xml:space="preserve">css </w:t>
+      </w:r>
+    </w:p>
+    <w:p>
+      <w:r>
+        <w:rPr>
+          <w:noProof/>
+          <w:lang w:eastAsia="en-GB"/>
+        </w:rPr>
+        <w:lastRenderedPageBreak/>
+        <w:drawing>
+          <wp:inline distT="0" distB="0" distL="0" distR="0" wp14:anchorId="1ED8774F" wp14:editId="75A6E8D5">
+            <wp:extent cx="3618672" cy="1771650"/>
+            <wp:effectExtent l="0" t="0" r="1270" b="0"/>
+            <wp:docPr id="9" name="Picture 9"/>
+            <wp:cNvGraphicFramePr>
+              <a:graphicFrameLocks xmlns:a="http://schemas.openxmlformats.org/drawingml/2006/main" noChangeAspect="1"/>
+            </wp:cNvGraphicFramePr>
+            <a:graphic xmlns:a="http://schemas.openxmlformats.org/drawingml/2006/main">
+              <a:graphicData uri="http://schemas.openxmlformats.org/drawingml/2006/picture">
+                <pic:pic xmlns:pic="http://schemas.openxmlformats.org/drawingml/2006/picture">
+                  <pic:nvPicPr>
+                    <pic:cNvPr id="1" name=""/>
+                    <pic:cNvPicPr/>
+                  </pic:nvPicPr>
+                  <pic:blipFill>
+                    <a:blip r:embed="rId24"/>
+                    <a:stretch>
+                      <a:fillRect/>
+                    </a:stretch>
+                  </pic:blipFill>
+                  <pic:spPr>
+                    <a:xfrm>
+                      <a:off x="0" y="0"/>
                       <a:ext cx="3643689" cy="1783898"/>
                     </a:xfrm>
                     <a:prstGeom prst="rect">
@@ -2793,7 +2838,6 @@
         <w:rPr>
           <w:sz w:val="24"/>
         </w:rPr>
-        <w:lastRenderedPageBreak/>
         <w:t xml:space="preserve">I would change the image of a gamepad on the homepage to showcase my best work. </w:t>
       </w:r>
     </w:p>
@@ -2958,6 +3002,7 @@
         <w:rPr>
           <w:sz w:val="24"/>
         </w:rPr>
+        <w:lastRenderedPageBreak/>
         <w:t>What I could improve:</w:t>
       </w:r>
     </w:p>

</xml_diff>